<commit_message>
dynamic review almost done
</commit_message>
<xml_diff>
--- a/sql-command.docx
+++ b/sql-command.docx
@@ -66,77 +66,173 @@
         <w:t xml:space="preserve"> varchar(20)</w:t>
       </w:r>
       <w:r>
+        <w:t xml:space="preserve"> not null</w:t>
+      </w:r>
+      <w:r>
+        <w:t>,</w:t>
+      </w:r>
+    </w:p>
+    <w:p>
+      <w:r>
+        <w:t xml:space="preserve">    </w:t>
+      </w:r>
+      <w:proofErr w:type="gramStart"/>
+      <w:r>
+        <w:t>email</w:t>
+      </w:r>
+      <w:proofErr w:type="gramEnd"/>
+      <w:r>
+        <w:t xml:space="preserve"> varchar(20) NOT null,</w:t>
+      </w:r>
+    </w:p>
+    <w:p>
+      <w:r>
+        <w:t xml:space="preserve">    password varchar(20)</w:t>
+      </w:r>
+      <w:r>
+        <w:t xml:space="preserve"> not null</w:t>
+      </w:r>
+      <w:r>
+        <w:t>,</w:t>
+      </w:r>
+    </w:p>
+    <w:p>
+      <w:r>
+        <w:t xml:space="preserve">    PRIMARY KEY(</w:t>
+      </w:r>
+      <w:proofErr w:type="spellStart"/>
+      <w:r>
+        <w:t>customer_id</w:t>
+      </w:r>
+      <w:proofErr w:type="spellEnd"/>
+      <w:r>
+        <w:t>, email)</w:t>
+      </w:r>
+    </w:p>
+    <w:p>
+      <w:r>
+        <w:t>);</w:t>
+      </w:r>
+    </w:p>
+    <w:p/>
+    <w:p>
+      <w:r>
+        <w:t>CREATE TABLE guitar (</w:t>
+      </w:r>
+    </w:p>
+    <w:p>
+      <w:r>
+        <w:t xml:space="preserve">    </w:t>
+      </w:r>
+      <w:proofErr w:type="spellStart"/>
+      <w:r>
+        <w:t>guitar_id</w:t>
+      </w:r>
+      <w:proofErr w:type="spellEnd"/>
+      <w:r>
         <w:t xml:space="preserve"> </w:t>
       </w:r>
-      <w:r>
-        <w:t>not null</w:t>
-      </w:r>
-      <w:r>
-        <w:t>,</w:t>
+      <w:proofErr w:type="spellStart"/>
+      <w:r>
+        <w:t>int</w:t>
+      </w:r>
+      <w:proofErr w:type="spellEnd"/>
+      <w:r>
+        <w:t xml:space="preserve"> NOT NULL AUTO_INCREMENT,</w:t>
+      </w:r>
+    </w:p>
+    <w:p>
+      <w:r>
+        <w:t xml:space="preserve">    brand varchar(20) not null,</w:t>
+      </w:r>
+    </w:p>
+    <w:p>
+      <w:r>
+        <w:t xml:space="preserve">    model varchar(20) not null,</w:t>
+      </w:r>
+    </w:p>
+    <w:p>
+      <w:r>
+        <w:t xml:space="preserve">    image LONGBLOB NOT NULL,</w:t>
+      </w:r>
+    </w:p>
+    <w:p>
+      <w:r>
+        <w:t xml:space="preserve">    price </w:t>
+      </w:r>
+      <w:proofErr w:type="spellStart"/>
+      <w:r>
+        <w:t>int</w:t>
+      </w:r>
+      <w:proofErr w:type="spellEnd"/>
+      <w:r>
+        <w:t xml:space="preserve"> not null,</w:t>
+      </w:r>
+    </w:p>
+    <w:p>
+      <w:r>
+        <w:t xml:space="preserve">    PRIMARY KEY(</w:t>
+      </w:r>
+      <w:proofErr w:type="spellStart"/>
+      <w:r>
+        <w:t>guitar_id</w:t>
+      </w:r>
+      <w:proofErr w:type="spellEnd"/>
+      <w:r>
+        <w:t>)</w:t>
+      </w:r>
+    </w:p>
+    <w:p>
+      <w:r>
+        <w:t>);</w:t>
+      </w:r>
+    </w:p>
+    <w:p/>
+    <w:p>
+      <w:r>
+        <w:t>CREATE TABLE review (</w:t>
       </w:r>
     </w:p>
     <w:p>
       <w:r>
         <w:t xml:space="preserve">    </w:t>
       </w:r>
-      <w:proofErr w:type="gramStart"/>
-      <w:r>
-        <w:t>email</w:t>
-      </w:r>
-      <w:proofErr w:type="gramEnd"/>
-      <w:r>
-        <w:t xml:space="preserve"> varchar(20) NOT null,</w:t>
+      <w:proofErr w:type="spellStart"/>
+      <w:r>
+        <w:t>review_id</w:t>
+      </w:r>
+      <w:proofErr w:type="spellEnd"/>
+      <w:r>
+        <w:t xml:space="preserve"> </w:t>
+      </w:r>
+      <w:proofErr w:type="spellStart"/>
+      <w:r>
+        <w:t>int</w:t>
+      </w:r>
+      <w:proofErr w:type="spellEnd"/>
+      <w:r>
+        <w:t xml:space="preserve"> NOT NULL AUTO_INCREMENT,</w:t>
       </w:r>
     </w:p>
     <w:p>
       <w:r>
         <w:t xml:space="preserve">    </w:t>
       </w:r>
-      <w:proofErr w:type="gramStart"/>
-      <w:r>
-        <w:t>password</w:t>
-      </w:r>
-      <w:proofErr w:type="gramEnd"/>
-      <w:r>
-        <w:t xml:space="preserve"> varchar(20)</w:t>
-      </w:r>
+      <w:proofErr w:type="spellStart"/>
+      <w:r>
+        <w:t>guitar_id</w:t>
+      </w:r>
+      <w:proofErr w:type="spellEnd"/>
       <w:r>
         <w:t xml:space="preserve"> </w:t>
       </w:r>
-      <w:r>
-        <w:t>not null</w:t>
-      </w:r>
-      <w:r>
-        <w:t>,</w:t>
-      </w:r>
-    </w:p>
-    <w:p>
-      <w:r>
-        <w:t xml:space="preserve">    PRIMARY </w:t>
-      </w:r>
-      <w:proofErr w:type="gramStart"/>
-      <w:r>
-        <w:t>KEY(</w:t>
-      </w:r>
-      <w:proofErr w:type="spellStart"/>
-      <w:proofErr w:type="gramEnd"/>
-      <w:r>
-        <w:t>customer_id</w:t>
-      </w:r>
-      <w:proofErr w:type="spellEnd"/>
-      <w:r>
-        <w:t>, email)</w:t>
-      </w:r>
-    </w:p>
-    <w:p>
-      <w:r>
-        <w:t>);</w:t>
-      </w:r>
-    </w:p>
-    <w:p/>
-    <w:p>
-      <w:r>
-        <w:t>CREATE TABLE guitar (</w:t>
+      <w:proofErr w:type="spellStart"/>
+      <w:r>
+        <w:t>int</w:t>
+      </w:r>
+      <w:proofErr w:type="spellEnd"/>
+      <w:r>
+        <w:t xml:space="preserve"> not null,</w:t>
       </w:r>
     </w:p>
     <w:p>
@@ -144,12 +240,10 @@
         <w:t xml:space="preserve">    </w:t>
       </w:r>
       <w:proofErr w:type="spellStart"/>
-      <w:proofErr w:type="gramStart"/>
-      <w:r>
-        <w:t>guitar_id</w:t>
-      </w:r>
-      <w:proofErr w:type="spellEnd"/>
-      <w:proofErr w:type="gramEnd"/>
+      <w:r>
+        <w:t>user_id</w:t>
+      </w:r>
+      <w:proofErr w:type="spellEnd"/>
       <w:r>
         <w:t xml:space="preserve"> </w:t>
       </w:r>
@@ -159,81 +253,16 @@
       </w:r>
       <w:proofErr w:type="spellEnd"/>
       <w:r>
-        <w:t xml:space="preserve"> NOT NULL AUTO_INCREMENT,</w:t>
-      </w:r>
-    </w:p>
-    <w:p>
-      <w:r>
-        <w:t xml:space="preserve">    </w:t>
-      </w:r>
-      <w:proofErr w:type="gramStart"/>
-      <w:r>
-        <w:t>brand</w:t>
-      </w:r>
-      <w:proofErr w:type="gramEnd"/>
-      <w:r>
-        <w:t xml:space="preserve"> varchar(20) not null,</w:t>
-      </w:r>
-    </w:p>
-    <w:p>
-      <w:r>
-        <w:t xml:space="preserve">    </w:t>
-      </w:r>
-      <w:proofErr w:type="gramStart"/>
-      <w:r>
-        <w:t>model</w:t>
-      </w:r>
-      <w:proofErr w:type="gramEnd"/>
-      <w:r>
-        <w:t xml:space="preserve"> varchar(20) not null,</w:t>
-      </w:r>
-    </w:p>
-    <w:p>
-      <w:r>
-        <w:t xml:space="preserve">    </w:t>
-      </w:r>
-      <w:proofErr w:type="gramStart"/>
-      <w:r>
-        <w:t>image</w:t>
-      </w:r>
-      <w:proofErr w:type="gramEnd"/>
-      <w:r>
-        <w:t xml:space="preserve"> LONGBLOB NOT NULL,</w:t>
-      </w:r>
-    </w:p>
-    <w:p>
-      <w:r>
-        <w:t xml:space="preserve">    </w:t>
-      </w:r>
-      <w:proofErr w:type="gramStart"/>
-      <w:r>
-        <w:t>price</w:t>
-      </w:r>
-      <w:proofErr w:type="gramEnd"/>
-      <w:r>
-        <w:t xml:space="preserve"> </w:t>
-      </w:r>
-      <w:proofErr w:type="spellStart"/>
-      <w:r>
-        <w:t>int</w:t>
-      </w:r>
-      <w:proofErr w:type="spellEnd"/>
-      <w:r>
         <w:t xml:space="preserve"> not null,</w:t>
       </w:r>
     </w:p>
     <w:p>
       <w:r>
-        <w:t xml:space="preserve">    PRIMARY </w:t>
-      </w:r>
-      <w:proofErr w:type="gramStart"/>
-      <w:r>
-        <w:t>KEY(</w:t>
-      </w:r>
-      <w:proofErr w:type="spellStart"/>
-      <w:proofErr w:type="gramEnd"/>
-      <w:r>
-        <w:t>guitar_id</w:t>
+        <w:t xml:space="preserve">    PRIMARY KEY(</w:t>
+      </w:r>
+      <w:proofErr w:type="spellStart"/>
+      <w:r>
+        <w:t>review_id</w:t>
       </w:r>
       <w:proofErr w:type="spellEnd"/>
       <w:r>

</xml_diff>